<commit_message>
if else in csv
</commit_message>
<xml_diff>
--- a/1801042656_Report.docx
+++ b/1801042656_Report.docx
@@ -225,23 +225,6 @@
           <w:b/>
           <w:sz w:val="58"/>
         </w:rPr>
-      </w:r>
-    </w:p>
-    <w:p>
-      <w:pPr>
-        <w:pStyle w:val="Normal"/>
-        <w:spacing w:lineRule="auto" w:line="319" w:before="413" w:after="0"/>
-        <w:ind w:left="1234" w:right="1235" w:hanging="0"/>
-        <w:jc w:val="center"/>
-        <w:rPr>
-          <w:sz w:val="52"/>
-        </w:rPr>
-      </w:pPr>
-      <w:r>
-        <w:rPr>
-          <w:sz w:val="52"/>
-        </w:rPr>
-        <w:t>SÜLEYMAN GÖLBOL 1801042656</w:t>
       </w:r>
     </w:p>
     <w:p>
@@ -267,6 +250,7 @@
         <w:rPr>
           <w:sz w:val="52"/>
         </w:rPr>
+        <w:t>SÜLEYMAN GÖLBOL 1801042656</w:t>
       </w:r>
     </w:p>
     <w:p>
@@ -573,31 +557,7 @@
           <w:sz w:val="30"/>
           <w:szCs w:val="30"/>
         </w:rPr>
-        <w:t>.  Also (2</w:t>
-      </w:r>
-      <w:r>
-        <w:rPr>
-          <w:sz w:val="30"/>
-          <w:szCs w:val="30"/>
-          <w:vertAlign w:val="superscript"/>
-        </w:rPr>
-        <w:t xml:space="preserve">n </w:t>
-      </w:r>
-      <w:r>
-        <w:rPr>
-          <w:b/>
-          <w:bCs/>
-          <w:sz w:val="30"/>
-          <w:szCs w:val="30"/>
-        </w:rPr>
-        <w:t xml:space="preserve"> </w:t>
-      </w:r>
-      <w:r>
-        <w:rPr>
-          <w:sz w:val="30"/>
-          <w:szCs w:val="30"/>
-        </w:rPr>
-        <w:t>% 4) has to be divisible with m . Because there are m threads, and each thread is responsible for 2</w:t>
+        <w:t>.  Because there are m threads, and each thread is responsible for 2</w:t>
       </w:r>
       <w:r>
         <w:rPr>
@@ -646,6 +606,20 @@
           <w:szCs w:val="30"/>
         </w:rPr>
         <w:t>. When these rules are obtained, it should be fine.</w:t>
+      </w:r>
+    </w:p>
+    <w:p>
+      <w:pPr>
+        <w:pStyle w:val="Normal"/>
+        <w:spacing w:lineRule="auto" w:line="259" w:before="415" w:after="0"/>
+        <w:ind w:right="492" w:hanging="0"/>
+        <w:rPr>
+          <w:sz w:val="30"/>
+          <w:szCs w:val="30"/>
+        </w:rPr>
+      </w:pPr>
+      <w:r>
+        <w:rPr/>
       </w:r>
     </w:p>
     <w:p>
@@ -755,31 +729,7 @@
         <w:rPr>
           <w:sz w:val="30"/>
         </w:rPr>
-        <w:t xml:space="preserve">The most difficult problem that I’ve had was to calculate discrete fourier transform because the resources on internet are not helpful enough (for a beginner).  Until last week, I didn’t know </w:t>
-      </w:r>
-      <w:r>
-        <w:rPr>
-          <w:sz w:val="30"/>
-        </w:rPr>
-        <w:t>about</w:t>
-      </w:r>
-      <w:r>
-        <w:rPr>
-          <w:sz w:val="30"/>
-        </w:rPr>
-        <w:t xml:space="preserve"> </w:t>
-      </w:r>
-      <w:r>
-        <w:rPr>
-          <w:sz w:val="30"/>
-        </w:rPr>
-        <w:t>that</w:t>
-      </w:r>
-      <w:r>
-        <w:rPr>
-          <w:sz w:val="30"/>
-        </w:rPr>
-        <w:t xml:space="preserve"> topic.</w:t>
+        <w:t>The most difficult problem that I’ve had was to calculate discrete fourier transform because the resources on internet are not helpful enough (for a beginner).  Until last week, I didn’t know about that topic.</w:t>
       </w:r>
     </w:p>
     <w:p>
@@ -825,9 +775,11 @@
         </w:rPr>
       </w:pPr>
       <w:r>
-        <w:rPr/>
+        <w:rPr>
+          <w:sz w:val="30"/>
+        </w:rPr>
         <w:drawing>
-          <wp:anchor behindDoc="0" distT="0" distB="0" distL="0" distR="0" simplePos="0" locked="0" layoutInCell="0" allowOverlap="1" relativeHeight="14">
+          <wp:anchor behindDoc="0" distT="0" distB="0" distL="0" distR="0" simplePos="0" locked="0" layoutInCell="0" allowOverlap="1" relativeHeight="8">
             <wp:simplePos x="0" y="0"/>
             <wp:positionH relativeFrom="column">
               <wp:align>center</wp:align>
@@ -835,7 +787,7 @@
             <wp:positionV relativeFrom="paragraph">
               <wp:posOffset>635</wp:posOffset>
             </wp:positionV>
-            <wp:extent cx="5739130" cy="3586480"/>
+            <wp:extent cx="4313555" cy="3816985"/>
             <wp:effectExtent l="0" t="0" r="0" b="0"/>
             <wp:wrapSquare wrapText="largest"/>
             <wp:docPr id="1" name="Image1" descr=""/>
@@ -860,7 +812,7 @@
                   <pic:spPr bwMode="auto">
                     <a:xfrm>
                       <a:off x="0" y="0"/>
-                      <a:ext cx="5739130" cy="3586480"/>
+                      <a:ext cx="4313555" cy="3816985"/>
                     </a:xfrm>
                     <a:prstGeom prst="rect">
                       <a:avLst/>
@@ -886,6 +838,96 @@
         <w:rPr>
           <w:sz w:val="30"/>
         </w:rPr>
+      </w:r>
+    </w:p>
+    <w:p>
+      <w:pPr>
+        <w:pStyle w:val="Normal"/>
+        <w:spacing w:lineRule="auto" w:line="259" w:before="415" w:after="0"/>
+        <w:ind w:left="116" w:right="492" w:hanging="0"/>
+        <w:rPr>
+          <w:sz w:val="30"/>
+        </w:rPr>
+      </w:pPr>
+      <w:r>
+        <w:rPr>
+          <w:sz w:val="30"/>
+        </w:rPr>
+      </w:r>
+    </w:p>
+    <w:p>
+      <w:pPr>
+        <w:pStyle w:val="Normal"/>
+        <w:spacing w:lineRule="auto" w:line="259" w:before="415" w:after="0"/>
+        <w:ind w:left="116" w:right="492" w:hanging="0"/>
+        <w:rPr>
+          <w:sz w:val="30"/>
+        </w:rPr>
+      </w:pPr>
+      <w:r>
+        <w:rPr>
+          <w:sz w:val="30"/>
+        </w:rPr>
+      </w:r>
+    </w:p>
+    <w:p>
+      <w:pPr>
+        <w:pStyle w:val="Normal"/>
+        <w:spacing w:lineRule="auto" w:line="259" w:before="415" w:after="0"/>
+        <w:ind w:left="116" w:right="492" w:hanging="0"/>
+        <w:rPr>
+          <w:sz w:val="30"/>
+        </w:rPr>
+      </w:pPr>
+      <w:r>
+        <w:rPr>
+          <w:sz w:val="30"/>
+        </w:rPr>
+      </w:r>
+    </w:p>
+    <w:p>
+      <w:pPr>
+        <w:pStyle w:val="Normal"/>
+        <w:spacing w:lineRule="auto" w:line="259" w:before="415" w:after="0"/>
+        <w:ind w:left="116" w:right="492" w:hanging="0"/>
+        <w:rPr>
+          <w:sz w:val="30"/>
+        </w:rPr>
+      </w:pPr>
+      <w:r>
+        <w:rPr>
+          <w:sz w:val="30"/>
+        </w:rPr>
+      </w:r>
+    </w:p>
+    <w:p>
+      <w:pPr>
+        <w:pStyle w:val="Normal"/>
+        <w:spacing w:lineRule="auto" w:line="259" w:before="415" w:after="0"/>
+        <w:ind w:left="116" w:right="492" w:hanging="0"/>
+        <w:rPr>
+          <w:sz w:val="30"/>
+        </w:rPr>
+      </w:pPr>
+      <w:r>
+        <w:rPr>
+          <w:sz w:val="30"/>
+        </w:rPr>
+      </w:r>
+    </w:p>
+    <w:p>
+      <w:pPr>
+        <w:pStyle w:val="Normal"/>
+        <w:spacing w:lineRule="auto" w:line="259" w:before="415" w:after="0"/>
+        <w:ind w:left="116" w:right="492" w:hanging="0"/>
+        <w:rPr>
+          <w:sz w:val="30"/>
+        </w:rPr>
+      </w:pPr>
+      <w:r>
+        <w:rPr>
+          <w:sz w:val="30"/>
+        </w:rPr>
         <w:t>Last problem I encountered was printing timestamp with formatted output with same print function. For this I created a function called tprintf and to merge timestampt with formatted string I used snprintf. Then with variadic  function I used variadic list and vprintf to print formatted text.</w:t>
       </w:r>
     </w:p>
@@ -946,6 +988,15 @@
         </w:rPr>
         <w:t>CASES AND RESULTS</w:t>
       </w:r>
+      <w:r>
+        <w:rPr>
+          <w:b w:val="false"/>
+          <w:bCs w:val="false"/>
+          <w:sz w:val="28"/>
+          <w:szCs w:val="28"/>
+        </w:rPr>
+        <w:tab/>
+      </w:r>
     </w:p>
     <w:p>
       <w:pPr>
@@ -955,7 +1006,7 @@
           <w:tab w:val="left" w:pos="836" w:leader="none"/>
           <w:tab w:val="left" w:pos="837" w:leader="none"/>
         </w:tabs>
-        <w:ind w:left="115" w:hanging="0"/>
+        <w:ind w:left="0" w:hanging="0"/>
         <w:rPr>
           <w:rFonts w:ascii="Consolas" w:hAnsi="Consolas" w:cs="Courier New"/>
           <w:color w:val="002060"/>
@@ -970,14 +1021,32 @@
           <w:sz w:val="32"/>
           <w:szCs w:val="32"/>
         </w:rPr>
-        <w:t>3.a)</w:t>
-      </w:r>
-      <w:r>
-        <w:rPr>
-          <w:b w:val="false"/>
-          <w:bCs w:val="false"/>
-        </w:rPr>
-        <w:t xml:space="preserve">  </w:t>
+        <w:t>3.</w:t>
+      </w:r>
+      <w:r>
+        <w:rPr>
+          <w:b w:val="false"/>
+          <w:bCs w:val="false"/>
+          <w:sz w:val="32"/>
+          <w:szCs w:val="32"/>
+        </w:rPr>
+        <w:t>a</w:t>
+      </w:r>
+      <w:r>
+        <w:rPr>
+          <w:b w:val="false"/>
+          <w:bCs w:val="false"/>
+          <w:sz w:val="32"/>
+          <w:szCs w:val="32"/>
+        </w:rPr>
+        <w:t>)</w:t>
+      </w:r>
+      <w:r>
+        <w:rPr>
+          <w:b w:val="false"/>
+          <w:bCs w:val="false"/>
+        </w:rPr>
+        <w:t xml:space="preserve"> </w:t>
       </w:r>
       <w:r>
         <w:rPr>
@@ -986,7 +1055,7 @@
           <w:sz w:val="20"/>
           <w:szCs w:val="20"/>
         </w:rPr>
-        <w:t>./hw5 -i files/file1.txt -j files/file2.txt -o output -n 4 -m 5</w:t>
+        <w:t xml:space="preserve"> ./hw5 -i files/file1.txt -j files/file2.txt -o output -n 4 -m 17</w:t>
       </w:r>
     </w:p>
     <w:p>
@@ -997,23 +1066,24 @@
           <w:tab w:val="left" w:pos="836" w:leader="none"/>
           <w:tab w:val="left" w:pos="837" w:leader="none"/>
         </w:tabs>
-        <w:ind w:left="836" w:hanging="0"/>
-        <w:rPr>
-          <w:b w:val="false"/>
+        <w:ind w:left="0" w:hanging="0"/>
+        <w:rPr>
+          <w:b w:val="false"/>
+          <w:b w:val="false"/>
+          <w:bCs w:val="false"/>
+          <w:sz w:val="32"/>
+          <w:szCs w:val="32"/>
+        </w:rPr>
+      </w:pPr>
+      <w:r>
+        <w:rPr>
           <w:b w:val="false"/>
           <w:bCs w:val="false"/>
           <w:sz w:val="28"/>
           <w:szCs w:val="28"/>
         </w:rPr>
-      </w:pPr>
-      <w:r>
-        <w:rPr>
-          <w:b w:val="false"/>
-          <w:bCs w:val="false"/>
-          <w:sz w:val="28"/>
-          <w:szCs w:val="28"/>
-        </w:rPr>
-        <w:t>Because of m is not divisible by 2</w:t>
+        <w:tab/>
+        <w:t>Because of m is bigger than 2</w:t>
       </w:r>
       <w:r>
         <w:rPr>
@@ -1043,7 +1113,6 @@
           <w:tab w:val="left" w:pos="836" w:leader="none"/>
           <w:tab w:val="left" w:pos="837" w:leader="none"/>
         </w:tabs>
-        <w:ind w:left="0" w:hanging="0"/>
         <w:rPr>
           <w:b w:val="false"/>
           <w:b w:val="false"/>
@@ -1052,22 +1121,13 @@
           <w:szCs w:val="28"/>
         </w:rPr>
       </w:pPr>
-      <w:r>
-        <w:rPr>
-          <w:b w:val="false"/>
-          <w:bCs w:val="false"/>
-          <w:sz w:val="28"/>
-          <w:szCs w:val="28"/>
-        </w:rPr>
-        <w:tab/>
-      </w:r>
       <w:r>
         <w:rPr/>
         <w:drawing>
           <wp:inline distT="0" distB="0" distL="0" distR="0">
-            <wp:extent cx="5797550" cy="557530"/>
+            <wp:extent cx="6125210" cy="368935"/>
             <wp:effectExtent l="0" t="0" r="0" b="0"/>
-            <wp:docPr id="2" name="Picture 1" descr=""/>
+            <wp:docPr id="2" name="Picture 9" descr=""/>
             <wp:cNvGraphicFramePr>
               <a:graphicFrameLocks xmlns:a="http://schemas.openxmlformats.org/drawingml/2006/main" noChangeAspect="1"/>
             </wp:cNvGraphicFramePr>
@@ -1075,159 +1135,13 @@
               <a:graphicData uri="http://schemas.openxmlformats.org/drawingml/2006/picture">
                 <pic:pic xmlns:pic="http://schemas.openxmlformats.org/drawingml/2006/picture">
                   <pic:nvPicPr>
-                    <pic:cNvPr id="2" name="Picture 1" descr=""/>
+                    <pic:cNvPr id="2" name="Picture 9" descr=""/>
                     <pic:cNvPicPr>
                       <a:picLocks noChangeAspect="1" noChangeArrowheads="1"/>
                     </pic:cNvPicPr>
                   </pic:nvPicPr>
                   <pic:blipFill>
                     <a:blip r:embed="rId3"/>
-                    <a:stretch>
-                      <a:fillRect/>
-                    </a:stretch>
-                  </pic:blipFill>
-                  <pic:spPr bwMode="auto">
-                    <a:xfrm>
-                      <a:off x="0" y="0"/>
-                      <a:ext cx="5797550" cy="557530"/>
-                    </a:xfrm>
-                    <a:prstGeom prst="rect">
-                      <a:avLst/>
-                    </a:prstGeom>
-                  </pic:spPr>
-                </pic:pic>
-              </a:graphicData>
-            </a:graphic>
-          </wp:inline>
-        </w:drawing>
-      </w:r>
-    </w:p>
-    <w:p>
-      <w:pPr>
-        <w:pStyle w:val="Heading1"/>
-        <w:tabs>
-          <w:tab w:val="clear" w:pos="720"/>
-          <w:tab w:val="left" w:pos="836" w:leader="none"/>
-          <w:tab w:val="left" w:pos="837" w:leader="none"/>
-        </w:tabs>
-        <w:ind w:left="0" w:hanging="0"/>
-        <w:rPr>
-          <w:rFonts w:ascii="Consolas" w:hAnsi="Consolas" w:cs="Courier New"/>
-          <w:color w:val="002060"/>
-          <w:sz w:val="20"/>
-          <w:szCs w:val="20"/>
-        </w:rPr>
-      </w:pPr>
-      <w:r>
-        <w:rPr>
-          <w:b w:val="false"/>
-          <w:bCs w:val="false"/>
-          <w:sz w:val="32"/>
-          <w:szCs w:val="32"/>
-        </w:rPr>
-        <w:t>3.b)</w:t>
-      </w:r>
-      <w:r>
-        <w:rPr>
-          <w:b w:val="false"/>
-          <w:bCs w:val="false"/>
-        </w:rPr>
-        <w:t xml:space="preserve"> </w:t>
-      </w:r>
-      <w:r>
-        <w:rPr>
-          <w:rFonts w:cs="Courier New" w:ascii="Consolas" w:hAnsi="Consolas"/>
-          <w:color w:val="002060"/>
-          <w:sz w:val="20"/>
-          <w:szCs w:val="20"/>
-        </w:rPr>
-        <w:t xml:space="preserve"> ./hw5 -i files/file1.txt -j files/file2.txt -o output -n 4 -m 17</w:t>
-      </w:r>
-    </w:p>
-    <w:p>
-      <w:pPr>
-        <w:pStyle w:val="Heading1"/>
-        <w:tabs>
-          <w:tab w:val="clear" w:pos="720"/>
-          <w:tab w:val="left" w:pos="836" w:leader="none"/>
-          <w:tab w:val="left" w:pos="837" w:leader="none"/>
-        </w:tabs>
-        <w:ind w:left="0" w:hanging="0"/>
-        <w:rPr>
-          <w:b w:val="false"/>
-          <w:b w:val="false"/>
-          <w:bCs w:val="false"/>
-          <w:sz w:val="32"/>
-          <w:szCs w:val="32"/>
-        </w:rPr>
-      </w:pPr>
-      <w:r>
-        <w:rPr>
-          <w:b w:val="false"/>
-          <w:bCs w:val="false"/>
-          <w:sz w:val="28"/>
-          <w:szCs w:val="28"/>
-        </w:rPr>
-        <w:tab/>
-        <w:t>Because of m is bigger than 2</w:t>
-      </w:r>
-      <w:r>
-        <w:rPr>
-          <w:b w:val="false"/>
-          <w:bCs w:val="false"/>
-          <w:sz w:val="28"/>
-          <w:szCs w:val="28"/>
-          <w:vertAlign w:val="superscript"/>
-        </w:rPr>
-        <w:t>n</w:t>
-      </w:r>
-      <w:r>
-        <w:rPr>
-          <w:b w:val="false"/>
-          <w:bCs w:val="false"/>
-          <w:sz w:val="28"/>
-          <w:szCs w:val="28"/>
-        </w:rPr>
-        <w:t>, it gives error.</w:t>
-      </w:r>
-    </w:p>
-    <w:p>
-      <w:pPr>
-        <w:pStyle w:val="Heading1"/>
-        <w:tabs>
-          <w:tab w:val="clear" w:pos="720"/>
-          <w:tab w:val="left" w:pos="836" w:leader="none"/>
-          <w:tab w:val="left" w:pos="837" w:leader="none"/>
-        </w:tabs>
-        <w:rPr>
-          <w:b w:val="false"/>
-          <w:b w:val="false"/>
-          <w:bCs w:val="false"/>
-          <w:sz w:val="28"/>
-          <w:szCs w:val="28"/>
-        </w:rPr>
-      </w:pPr>
-      <w:r>
-        <w:rPr/>
-        <w:drawing>
-          <wp:inline distT="0" distB="0" distL="0" distR="0">
-            <wp:extent cx="6125210" cy="368935"/>
-            <wp:effectExtent l="0" t="0" r="0" b="0"/>
-            <wp:docPr id="3" name="Picture 9" descr=""/>
-            <wp:cNvGraphicFramePr>
-              <a:graphicFrameLocks xmlns:a="http://schemas.openxmlformats.org/drawingml/2006/main" noChangeAspect="1"/>
-            </wp:cNvGraphicFramePr>
-            <a:graphic xmlns:a="http://schemas.openxmlformats.org/drawingml/2006/main">
-              <a:graphicData uri="http://schemas.openxmlformats.org/drawingml/2006/picture">
-                <pic:pic xmlns:pic="http://schemas.openxmlformats.org/drawingml/2006/picture">
-                  <pic:nvPicPr>
-                    <pic:cNvPr id="3" name="Picture 9" descr=""/>
-                    <pic:cNvPicPr>
-                      <a:picLocks noChangeAspect="1" noChangeArrowheads="1"/>
-                    </pic:cNvPicPr>
-                  </pic:nvPicPr>
-                  <pic:blipFill>
-                    <a:blip r:embed="rId4"/>
                     <a:stretch>
                       <a:fillRect/>
                     </a:stretch>
@@ -1347,7 +1261,25 @@
           <w:sz w:val="32"/>
           <w:szCs w:val="32"/>
         </w:rPr>
-        <w:t>3.c)</w:t>
+        <w:t>3.</w:t>
+      </w:r>
+      <w:r>
+        <w:rPr>
+          <w:b w:val="false"/>
+          <w:bCs w:val="false"/>
+          <w:sz w:val="32"/>
+          <w:szCs w:val="32"/>
+        </w:rPr>
+        <w:t>b</w:t>
+      </w:r>
+      <w:r>
+        <w:rPr>
+          <w:b w:val="false"/>
+          <w:bCs w:val="false"/>
+          <w:sz w:val="32"/>
+          <w:szCs w:val="32"/>
+        </w:rPr>
+        <w:t>)</w:t>
       </w:r>
       <w:r>
         <w:rPr>
@@ -1388,7 +1320,7 @@
           <wp:inline distT="0" distB="0" distL="0" distR="0">
             <wp:extent cx="6125210" cy="329565"/>
             <wp:effectExtent l="0" t="0" r="0" b="0"/>
-            <wp:docPr id="4" name="Picture 10" descr=""/>
+            <wp:docPr id="3" name="Picture 10" descr=""/>
             <wp:cNvGraphicFramePr>
               <a:graphicFrameLocks xmlns:a="http://schemas.openxmlformats.org/drawingml/2006/main" noChangeAspect="1"/>
             </wp:cNvGraphicFramePr>
@@ -1396,13 +1328,13 @@
               <a:graphicData uri="http://schemas.openxmlformats.org/drawingml/2006/picture">
                 <pic:pic xmlns:pic="http://schemas.openxmlformats.org/drawingml/2006/picture">
                   <pic:nvPicPr>
-                    <pic:cNvPr id="4" name="Picture 10" descr=""/>
+                    <pic:cNvPr id="3" name="Picture 10" descr=""/>
                     <pic:cNvPicPr>
                       <a:picLocks noChangeAspect="1" noChangeArrowheads="1"/>
                     </pic:cNvPicPr>
                   </pic:nvPicPr>
                   <pic:blipFill>
-                    <a:blip r:embed="rId5"/>
+                    <a:blip r:embed="rId4"/>
                     <a:stretch>
                       <a:fillRect/>
                     </a:stretch>
@@ -1497,7 +1429,25 @@
           <w:sz w:val="32"/>
           <w:szCs w:val="32"/>
         </w:rPr>
-        <w:t>3.d)</w:t>
+        <w:t>3.</w:t>
+      </w:r>
+      <w:r>
+        <w:rPr>
+          <w:b w:val="false"/>
+          <w:bCs w:val="false"/>
+          <w:sz w:val="32"/>
+          <w:szCs w:val="32"/>
+        </w:rPr>
+        <w:t>c</w:t>
+      </w:r>
+      <w:r>
+        <w:rPr>
+          <w:b w:val="false"/>
+          <w:bCs w:val="false"/>
+          <w:sz w:val="32"/>
+          <w:szCs w:val="32"/>
+        </w:rPr>
+        <w:t>)</w:t>
       </w:r>
       <w:r>
         <w:rPr>
@@ -1538,7 +1488,7 @@
           <wp:inline distT="0" distB="0" distL="0" distR="0">
             <wp:extent cx="6125210" cy="321945"/>
             <wp:effectExtent l="0" t="0" r="0" b="0"/>
-            <wp:docPr id="5" name="Picture 11" descr=""/>
+            <wp:docPr id="4" name="Picture 11" descr=""/>
             <wp:cNvGraphicFramePr>
               <a:graphicFrameLocks xmlns:a="http://schemas.openxmlformats.org/drawingml/2006/main" noChangeAspect="1"/>
             </wp:cNvGraphicFramePr>
@@ -1546,13 +1496,13 @@
               <a:graphicData uri="http://schemas.openxmlformats.org/drawingml/2006/picture">
                 <pic:pic xmlns:pic="http://schemas.openxmlformats.org/drawingml/2006/picture">
                   <pic:nvPicPr>
-                    <pic:cNvPr id="5" name="Picture 11" descr=""/>
+                    <pic:cNvPr id="4" name="Picture 11" descr=""/>
                     <pic:cNvPicPr>
                       <a:picLocks noChangeAspect="1" noChangeArrowheads="1"/>
                     </pic:cNvPicPr>
                   </pic:nvPicPr>
                   <pic:blipFill>
-                    <a:blip r:embed="rId6"/>
+                    <a:blip r:embed="rId5"/>
                     <a:stretch>
                       <a:fillRect/>
                     </a:stretch>
@@ -1702,6 +1652,7 @@
           <w:szCs w:val="20"/>
         </w:rPr>
         <w:t xml:space="preserve"> ./hw5 -i files/file1.txt -j files/file2.txt -o output -n 4 -m 2</w:t>
+        <w:br/>
       </w:r>
     </w:p>
     <w:p>
@@ -1723,10 +1674,18 @@
       <w:r>
         <w:rPr/>
         <w:drawing>
-          <wp:inline distT="0" distB="0" distL="0" distR="0">
-            <wp:extent cx="6125210" cy="1174115"/>
+          <wp:anchor behindDoc="0" distT="0" distB="0" distL="0" distR="0" simplePos="0" locked="0" layoutInCell="0" allowOverlap="1" relativeHeight="9">
+            <wp:simplePos x="0" y="0"/>
+            <wp:positionH relativeFrom="column">
+              <wp:align>center</wp:align>
+            </wp:positionH>
+            <wp:positionV relativeFrom="paragraph">
+              <wp:posOffset>635</wp:posOffset>
+            </wp:positionV>
+            <wp:extent cx="6125210" cy="1180465"/>
             <wp:effectExtent l="0" t="0" r="0" b="0"/>
-            <wp:docPr id="6" name="Picture 12" descr="Text&#10;&#10;Description automatically generated with medium confidence"/>
+            <wp:wrapSquare wrapText="largest"/>
+            <wp:docPr id="5" name="Image2" descr=""/>
             <wp:cNvGraphicFramePr>
               <a:graphicFrameLocks xmlns:a="http://schemas.openxmlformats.org/drawingml/2006/main" noChangeAspect="1"/>
             </wp:cNvGraphicFramePr>
@@ -1734,13 +1693,13 @@
               <a:graphicData uri="http://schemas.openxmlformats.org/drawingml/2006/picture">
                 <pic:pic xmlns:pic="http://schemas.openxmlformats.org/drawingml/2006/picture">
                   <pic:nvPicPr>
-                    <pic:cNvPr id="6" name="Picture 12" descr="Text&#10;&#10;Description automatically generated with medium confidence"/>
+                    <pic:cNvPr id="5" name="Image2" descr=""/>
                     <pic:cNvPicPr>
                       <a:picLocks noChangeAspect="1" noChangeArrowheads="1"/>
                     </pic:cNvPicPr>
                   </pic:nvPicPr>
                   <pic:blipFill>
-                    <a:blip r:embed="rId7"/>
+                    <a:blip r:embed="rId6"/>
                     <a:stretch>
                       <a:fillRect/>
                     </a:stretch>
@@ -1748,7 +1707,7 @@
                   <pic:spPr bwMode="auto">
                     <a:xfrm>
                       <a:off x="0" y="0"/>
-                      <a:ext cx="6125210" cy="1174115"/>
+                      <a:ext cx="6125210" cy="1180465"/>
                     </a:xfrm>
                     <a:prstGeom prst="rect">
                       <a:avLst/>
@@ -1757,7 +1716,7 @@
                 </pic:pic>
               </a:graphicData>
             </a:graphic>
-          </wp:inline>
+          </wp:anchor>
         </w:drawing>
       </w:r>
     </w:p>
@@ -1835,7 +1794,7 @@
           <wp:inline distT="0" distB="0" distL="0" distR="0">
             <wp:extent cx="2723515" cy="866775"/>
             <wp:effectExtent l="0" t="0" r="0" b="0"/>
-            <wp:docPr id="7" name="Picture 15" descr="A picture containing diagram&#10;&#10;Description automatically generated"/>
+            <wp:docPr id="6" name="Picture 15" descr="A picture containing diagram&#10;&#10;Description automatically generated"/>
             <wp:cNvGraphicFramePr>
               <a:graphicFrameLocks xmlns:a="http://schemas.openxmlformats.org/drawingml/2006/main" noChangeAspect="1"/>
             </wp:cNvGraphicFramePr>
@@ -1843,13 +1802,13 @@
               <a:graphicData uri="http://schemas.openxmlformats.org/drawingml/2006/picture">
                 <pic:pic xmlns:pic="http://schemas.openxmlformats.org/drawingml/2006/picture">
                   <pic:nvPicPr>
-                    <pic:cNvPr id="7" name="Picture 15" descr="A picture containing diagram&#10;&#10;Description automatically generated"/>
+                    <pic:cNvPr id="6" name="Picture 15" descr="A picture containing diagram&#10;&#10;Description automatically generated"/>
                     <pic:cNvPicPr>
                       <a:picLocks noChangeAspect="1" noChangeArrowheads="1"/>
                     </pic:cNvPicPr>
                   </pic:nvPicPr>
                   <pic:blipFill>
-                    <a:blip r:embed="rId8"/>
+                    <a:blip r:embed="rId7"/>
                     <a:stretch>
                       <a:fillRect/>
                     </a:stretch>
@@ -1918,7 +1877,7 @@
           <w:iCs/>
           <w:sz w:val="30"/>
         </w:rPr>
-        <w:t>SAME SMALL FILES DIFFERENT NUMBER OF THREADS</w:t>
+        <w:t>SAME FILES DIFFERENT NUMBER OF THREADS</w:t>
       </w:r>
     </w:p>
     <w:p>
@@ -1941,10 +1900,18 @@
       <w:r>
         <w:rPr/>
         <w:drawing>
-          <wp:inline distT="0" distB="0" distL="0" distR="0">
-            <wp:extent cx="6125210" cy="1174115"/>
+          <wp:anchor behindDoc="0" distT="0" distB="0" distL="0" distR="0" simplePos="0" locked="0" layoutInCell="0" allowOverlap="1" relativeHeight="10">
+            <wp:simplePos x="0" y="0"/>
+            <wp:positionH relativeFrom="column">
+              <wp:align>center</wp:align>
+            </wp:positionH>
+            <wp:positionV relativeFrom="paragraph">
+              <wp:posOffset>635</wp:posOffset>
+            </wp:positionV>
+            <wp:extent cx="6125210" cy="1180465"/>
             <wp:effectExtent l="0" t="0" r="0" b="0"/>
-            <wp:docPr id="8" name="Picture 16" descr="Text&#10;&#10;Description automatically generated with medium confidence"/>
+            <wp:wrapSquare wrapText="largest"/>
+            <wp:docPr id="7" name="Image3" descr=""/>
             <wp:cNvGraphicFramePr>
               <a:graphicFrameLocks xmlns:a="http://schemas.openxmlformats.org/drawingml/2006/main" noChangeAspect="1"/>
             </wp:cNvGraphicFramePr>
@@ -1952,7 +1919,76 @@
               <a:graphicData uri="http://schemas.openxmlformats.org/drawingml/2006/picture">
                 <pic:pic xmlns:pic="http://schemas.openxmlformats.org/drawingml/2006/picture">
                   <pic:nvPicPr>
-                    <pic:cNvPr id="8" name="Picture 16" descr="Text&#10;&#10;Description automatically generated with medium confidence"/>
+                    <pic:cNvPr id="7" name="Image3" descr=""/>
+                    <pic:cNvPicPr>
+                      <a:picLocks noChangeAspect="1" noChangeArrowheads="1"/>
+                    </pic:cNvPicPr>
+                  </pic:nvPicPr>
+                  <pic:blipFill>
+                    <a:blip r:embed="rId8"/>
+                    <a:stretch>
+                      <a:fillRect/>
+                    </a:stretch>
+                  </pic:blipFill>
+                  <pic:spPr bwMode="auto">
+                    <a:xfrm>
+                      <a:off x="0" y="0"/>
+                      <a:ext cx="6125210" cy="1180465"/>
+                    </a:xfrm>
+                    <a:prstGeom prst="rect">
+                      <a:avLst/>
+                    </a:prstGeom>
+                  </pic:spPr>
+                </pic:pic>
+              </a:graphicData>
+            </a:graphic>
+          </wp:anchor>
+        </w:drawing>
+      </w:r>
+    </w:p>
+    <w:p>
+      <w:pPr>
+        <w:pStyle w:val="Heading1"/>
+        <w:tabs>
+          <w:tab w:val="clear" w:pos="720"/>
+          <w:tab w:val="left" w:pos="836" w:leader="none"/>
+          <w:tab w:val="left" w:pos="837" w:leader="none"/>
+        </w:tabs>
+        <w:ind w:left="0" w:hanging="0"/>
+        <w:rPr>
+          <w:b w:val="false"/>
+          <w:b w:val="false"/>
+          <w:bCs w:val="false"/>
+          <w:sz w:val="30"/>
+        </w:rPr>
+      </w:pPr>
+      <w:r>
+        <w:rPr>
+          <w:b w:val="false"/>
+          <w:bCs w:val="false"/>
+          <w:sz w:val="30"/>
+        </w:rPr>
+        <w:drawing>
+          <wp:anchor behindDoc="0" distT="0" distB="0" distL="0" distR="0" simplePos="0" locked="0" layoutInCell="0" allowOverlap="1" relativeHeight="11">
+            <wp:simplePos x="0" y="0"/>
+            <wp:positionH relativeFrom="column">
+              <wp:align>center</wp:align>
+            </wp:positionH>
+            <wp:positionV relativeFrom="paragraph">
+              <wp:posOffset>635</wp:posOffset>
+            </wp:positionV>
+            <wp:extent cx="6125210" cy="1888490"/>
+            <wp:effectExtent l="0" t="0" r="0" b="0"/>
+            <wp:wrapSquare wrapText="largest"/>
+            <wp:docPr id="8" name="Image4" descr=""/>
+            <wp:cNvGraphicFramePr>
+              <a:graphicFrameLocks xmlns:a="http://schemas.openxmlformats.org/drawingml/2006/main" noChangeAspect="1"/>
+            </wp:cNvGraphicFramePr>
+            <a:graphic xmlns:a="http://schemas.openxmlformats.org/drawingml/2006/main">
+              <a:graphicData uri="http://schemas.openxmlformats.org/drawingml/2006/picture">
+                <pic:pic xmlns:pic="http://schemas.openxmlformats.org/drawingml/2006/picture">
+                  <pic:nvPicPr>
+                    <pic:cNvPr id="8" name="Image4" descr=""/>
                     <pic:cNvPicPr>
                       <a:picLocks noChangeAspect="1" noChangeArrowheads="1"/>
                     </pic:cNvPicPr>
@@ -1966,7 +2002,7 @@
                   <pic:spPr bwMode="auto">
                     <a:xfrm>
                       <a:off x="0" y="0"/>
-                      <a:ext cx="6125210" cy="1174115"/>
+                      <a:ext cx="6125210" cy="1888490"/>
                     </a:xfrm>
                     <a:prstGeom prst="rect">
                       <a:avLst/>
@@ -1975,7 +2011,7 @@
                 </pic:pic>
               </a:graphicData>
             </a:graphic>
-          </wp:inline>
+          </wp:anchor>
         </w:drawing>
       </w:r>
     </w:p>
@@ -1996,12 +2032,143 @@
         </w:rPr>
       </w:pPr>
       <w:r>
-        <w:rPr/>
+        <w:rPr>
+          <w:b w:val="false"/>
+          <w:bCs w:val="false"/>
+          <w:sz w:val="30"/>
+        </w:rPr>
+        <w:t>I made thread size 2 times bigger, and I made n = 3 instead of 4. Now it’s much faster.</w:t>
+      </w:r>
+    </w:p>
+    <w:p>
+      <w:pPr>
+        <w:pStyle w:val="Heading1"/>
+        <w:tabs>
+          <w:tab w:val="clear" w:pos="720"/>
+          <w:tab w:val="left" w:pos="836" w:leader="none"/>
+          <w:tab w:val="left" w:pos="837" w:leader="none"/>
+        </w:tabs>
+        <w:ind w:left="0" w:hanging="0"/>
+        <w:rPr>
+          <w:b w:val="false"/>
+          <w:b w:val="false"/>
+          <w:bCs w:val="false"/>
+          <w:sz w:val="30"/>
+        </w:rPr>
+      </w:pPr>
+      <w:r>
+        <w:rPr>
+          <w:b w:val="false"/>
+          <w:bCs w:val="false"/>
+          <w:sz w:val="30"/>
+        </w:rPr>
+        <w:t>In the first one, because of thread size is 2, each thread was calculating 2^4/2 = 8 columns.</w:t>
+      </w:r>
+    </w:p>
+    <w:p>
+      <w:pPr>
+        <w:pStyle w:val="Heading1"/>
+        <w:tabs>
+          <w:tab w:val="clear" w:pos="720"/>
+          <w:tab w:val="left" w:pos="836" w:leader="none"/>
+          <w:tab w:val="left" w:pos="837" w:leader="none"/>
+        </w:tabs>
+        <w:ind w:left="0" w:hanging="0"/>
+        <w:rPr>
+          <w:b w:val="false"/>
+          <w:b w:val="false"/>
+          <w:bCs w:val="false"/>
+          <w:sz w:val="30"/>
+        </w:rPr>
+      </w:pPr>
+      <w:r>
+        <w:rPr>
+          <w:b w:val="false"/>
+          <w:bCs w:val="false"/>
+          <w:sz w:val="30"/>
+        </w:rPr>
+        <w:t xml:space="preserve">In the second one, because of thread size is 4 and n is 3, each thread is calculating 2^3/4 = 2 columns. </w:t>
+      </w:r>
+    </w:p>
+    <w:p>
+      <w:pPr>
+        <w:pStyle w:val="Heading1"/>
+        <w:tabs>
+          <w:tab w:val="clear" w:pos="720"/>
+          <w:tab w:val="left" w:pos="836" w:leader="none"/>
+          <w:tab w:val="left" w:pos="837" w:leader="none"/>
+        </w:tabs>
+        <w:ind w:left="0" w:hanging="0"/>
+        <w:rPr>
+          <w:b w:val="false"/>
+          <w:b w:val="false"/>
+          <w:bCs w:val="false"/>
+          <w:sz w:val="30"/>
+        </w:rPr>
+      </w:pPr>
+      <w:r>
+        <w:rPr>
+          <w:b w:val="false"/>
+          <w:bCs w:val="false"/>
+          <w:sz w:val="30"/>
+        </w:rPr>
+      </w:r>
+    </w:p>
+    <w:p>
+      <w:pPr>
+        <w:pStyle w:val="Heading1"/>
+        <w:tabs>
+          <w:tab w:val="clear" w:pos="720"/>
+          <w:tab w:val="left" w:pos="836" w:leader="none"/>
+          <w:tab w:val="left" w:pos="837" w:leader="none"/>
+        </w:tabs>
+        <w:ind w:left="0" w:hanging="0"/>
+        <w:rPr>
+          <w:i/>
+          <w:i/>
+          <w:iCs/>
+          <w:sz w:val="30"/>
+        </w:rPr>
+      </w:pPr>
+      <w:r>
+        <w:rPr>
+          <w:i/>
+          <w:iCs/>
+          <w:sz w:val="30"/>
+        </w:rPr>
+        <w:t>ANOTHER EXAMPLE</w:t>
+      </w:r>
+    </w:p>
+    <w:p>
+      <w:pPr>
+        <w:pStyle w:val="Heading1"/>
+        <w:tabs>
+          <w:tab w:val="clear" w:pos="720"/>
+          <w:tab w:val="left" w:pos="836" w:leader="none"/>
+          <w:tab w:val="left" w:pos="837" w:leader="none"/>
+        </w:tabs>
+        <w:ind w:left="0" w:hanging="0"/>
+        <w:rPr>
+          <w:b w:val="false"/>
+          <w:b w:val="false"/>
+          <w:bCs w:val="false"/>
+          <w:sz w:val="30"/>
+        </w:rPr>
+      </w:pPr>
+      <w:r>
         <w:drawing>
-          <wp:inline distT="0" distB="0" distL="0" distR="0">
-            <wp:extent cx="6125210" cy="1903730"/>
+          <wp:anchor behindDoc="0" distT="0" distB="0" distL="0" distR="0" simplePos="0" locked="0" layoutInCell="0" allowOverlap="1" relativeHeight="12">
+            <wp:simplePos x="0" y="0"/>
+            <wp:positionH relativeFrom="column">
+              <wp:align>center</wp:align>
+            </wp:positionH>
+            <wp:positionV relativeFrom="paragraph">
+              <wp:posOffset>635</wp:posOffset>
+            </wp:positionV>
+            <wp:extent cx="6125210" cy="1290955"/>
             <wp:effectExtent l="0" t="0" r="0" b="0"/>
-            <wp:docPr id="9" name="Picture 18" descr="Text&#10;&#10;Description automatically generated with medium confidence"/>
+            <wp:wrapSquare wrapText="largest"/>
+            <wp:docPr id="9" name="Image5" descr=""/>
             <wp:cNvGraphicFramePr>
               <a:graphicFrameLocks xmlns:a="http://schemas.openxmlformats.org/drawingml/2006/main" noChangeAspect="1"/>
             </wp:cNvGraphicFramePr>
@@ -2009,7 +2176,7 @@
               <a:graphicData uri="http://schemas.openxmlformats.org/drawingml/2006/picture">
                 <pic:pic xmlns:pic="http://schemas.openxmlformats.org/drawingml/2006/picture">
                   <pic:nvPicPr>
-                    <pic:cNvPr id="9" name="Picture 18" descr="Text&#10;&#10;Description automatically generated with medium confidence"/>
+                    <pic:cNvPr id="9" name="Image5" descr=""/>
                     <pic:cNvPicPr>
                       <a:picLocks noChangeAspect="1" noChangeArrowheads="1"/>
                     </pic:cNvPicPr>
@@ -2023,7 +2190,7 @@
                   <pic:spPr bwMode="auto">
                     <a:xfrm>
                       <a:off x="0" y="0"/>
-                      <a:ext cx="6125210" cy="1903730"/>
+                      <a:ext cx="6125210" cy="1290955"/>
                     </a:xfrm>
                     <a:prstGeom prst="rect">
                       <a:avLst/>
@@ -2032,205 +2199,21 @@
                 </pic:pic>
               </a:graphicData>
             </a:graphic>
-          </wp:inline>
+          </wp:anchor>
         </w:drawing>
-      </w:r>
-    </w:p>
-    <w:p>
-      <w:pPr>
-        <w:pStyle w:val="Heading1"/>
-        <w:tabs>
-          <w:tab w:val="clear" w:pos="720"/>
-          <w:tab w:val="left" w:pos="836" w:leader="none"/>
-          <w:tab w:val="left" w:pos="837" w:leader="none"/>
-        </w:tabs>
-        <w:ind w:left="0" w:hanging="0"/>
-        <w:rPr>
-          <w:b w:val="false"/>
-          <w:b w:val="false"/>
-          <w:bCs w:val="false"/>
-          <w:sz w:val="30"/>
-        </w:rPr>
-      </w:pPr>
-      <w:r>
-        <w:rPr>
-          <w:b w:val="false"/>
-          <w:bCs w:val="false"/>
-          <w:sz w:val="30"/>
-        </w:rPr>
-      </w:r>
-    </w:p>
-    <w:p>
-      <w:pPr>
-        <w:pStyle w:val="Heading1"/>
-        <w:tabs>
-          <w:tab w:val="clear" w:pos="720"/>
-          <w:tab w:val="left" w:pos="836" w:leader="none"/>
-          <w:tab w:val="left" w:pos="837" w:leader="none"/>
-        </w:tabs>
-        <w:ind w:left="0" w:hanging="0"/>
-        <w:rPr>
-          <w:b w:val="false"/>
-          <w:b w:val="false"/>
-          <w:bCs w:val="false"/>
-          <w:sz w:val="30"/>
-        </w:rPr>
-      </w:pPr>
-      <w:r>
-        <w:rPr>
-          <w:b w:val="false"/>
-          <w:bCs w:val="false"/>
-          <w:sz w:val="30"/>
-        </w:rPr>
-      </w:r>
-    </w:p>
-    <w:p>
-      <w:pPr>
-        <w:pStyle w:val="Heading1"/>
-        <w:tabs>
-          <w:tab w:val="clear" w:pos="720"/>
-          <w:tab w:val="left" w:pos="836" w:leader="none"/>
-          <w:tab w:val="left" w:pos="837" w:leader="none"/>
-        </w:tabs>
-        <w:ind w:left="0" w:hanging="0"/>
-        <w:rPr>
-          <w:b w:val="false"/>
-          <w:b w:val="false"/>
-          <w:bCs w:val="false"/>
-          <w:sz w:val="30"/>
-        </w:rPr>
-      </w:pPr>
-      <w:r>
-        <w:rPr>
-          <w:b w:val="false"/>
-          <w:bCs w:val="false"/>
-          <w:sz w:val="30"/>
-        </w:rPr>
-        <w:t>I made thread size 2 times bigger, and I made n = 3 instead of 4. Now it’s much faster.</w:t>
-      </w:r>
-    </w:p>
-    <w:p>
-      <w:pPr>
-        <w:pStyle w:val="Heading1"/>
-        <w:tabs>
-          <w:tab w:val="clear" w:pos="720"/>
-          <w:tab w:val="left" w:pos="836" w:leader="none"/>
-          <w:tab w:val="left" w:pos="837" w:leader="none"/>
-        </w:tabs>
-        <w:ind w:left="0" w:hanging="0"/>
-        <w:rPr>
-          <w:b w:val="false"/>
-          <w:b w:val="false"/>
-          <w:bCs w:val="false"/>
-          <w:sz w:val="30"/>
-        </w:rPr>
-      </w:pPr>
-      <w:r>
-        <w:rPr>
-          <w:b w:val="false"/>
-          <w:bCs w:val="false"/>
-          <w:sz w:val="30"/>
-        </w:rPr>
-        <w:t>In the first one, because of thread size is 2, each thread was calculating 2^4/2 = 8 columns.</w:t>
-      </w:r>
-    </w:p>
-    <w:p>
-      <w:pPr>
-        <w:pStyle w:val="Heading1"/>
-        <w:tabs>
-          <w:tab w:val="clear" w:pos="720"/>
-          <w:tab w:val="left" w:pos="836" w:leader="none"/>
-          <w:tab w:val="left" w:pos="837" w:leader="none"/>
-        </w:tabs>
-        <w:ind w:left="0" w:hanging="0"/>
-        <w:rPr>
-          <w:b w:val="false"/>
-          <w:b w:val="false"/>
-          <w:bCs w:val="false"/>
-          <w:sz w:val="30"/>
-        </w:rPr>
-      </w:pPr>
-      <w:r>
-        <w:rPr>
-          <w:b w:val="false"/>
-          <w:bCs w:val="false"/>
-          <w:sz w:val="30"/>
-        </w:rPr>
-        <w:t xml:space="preserve">In the second one, because of thread size is 4 and n is 3, each thread is calculating 2^3/4 = 2 columns. </w:t>
-      </w:r>
-    </w:p>
-    <w:p>
-      <w:pPr>
-        <w:pStyle w:val="Heading1"/>
-        <w:tabs>
-          <w:tab w:val="clear" w:pos="720"/>
-          <w:tab w:val="left" w:pos="836" w:leader="none"/>
-          <w:tab w:val="left" w:pos="837" w:leader="none"/>
-        </w:tabs>
-        <w:ind w:left="0" w:hanging="0"/>
-        <w:rPr>
-          <w:b w:val="false"/>
-          <w:b w:val="false"/>
-          <w:bCs w:val="false"/>
-          <w:sz w:val="30"/>
-        </w:rPr>
-      </w:pPr>
-      <w:r>
-        <w:rPr>
-          <w:b w:val="false"/>
-          <w:bCs w:val="false"/>
-          <w:sz w:val="30"/>
-        </w:rPr>
-      </w:r>
-    </w:p>
-    <w:p>
-      <w:pPr>
-        <w:pStyle w:val="Heading1"/>
-        <w:tabs>
-          <w:tab w:val="clear" w:pos="720"/>
-          <w:tab w:val="left" w:pos="836" w:leader="none"/>
-          <w:tab w:val="left" w:pos="837" w:leader="none"/>
-        </w:tabs>
-        <w:ind w:left="0" w:hanging="0"/>
-        <w:rPr>
-          <w:i/>
-          <w:i/>
-          <w:iCs/>
-          <w:sz w:val="30"/>
-        </w:rPr>
-      </w:pPr>
-      <w:r>
-        <w:rPr>
-          <w:i/>
-          <w:iCs/>
-          <w:sz w:val="30"/>
-        </w:rPr>
-        <w:t>ANOTHER EXAMPLE</w:t>
-      </w:r>
-    </w:p>
-    <w:p>
-      <w:pPr>
-        <w:pStyle w:val="Heading1"/>
-        <w:tabs>
-          <w:tab w:val="clear" w:pos="720"/>
-          <w:tab w:val="left" w:pos="836" w:leader="none"/>
-          <w:tab w:val="left" w:pos="837" w:leader="none"/>
-        </w:tabs>
-        <w:ind w:left="0" w:hanging="0"/>
-        <w:rPr>
-          <w:i/>
-          <w:i/>
-          <w:iCs/>
-          <w:sz w:val="30"/>
-        </w:rPr>
-      </w:pPr>
-      <w:r>
-        <w:rPr/>
         <w:drawing>
-          <wp:inline distT="0" distB="0" distL="0" distR="0">
-            <wp:extent cx="6125210" cy="1181735"/>
+          <wp:anchor behindDoc="0" distT="0" distB="0" distL="0" distR="0" simplePos="0" locked="0" layoutInCell="0" allowOverlap="1" relativeHeight="13">
+            <wp:simplePos x="0" y="0"/>
+            <wp:positionH relativeFrom="column">
+              <wp:posOffset>0</wp:posOffset>
+            </wp:positionH>
+            <wp:positionV relativeFrom="paragraph">
+              <wp:posOffset>1383030</wp:posOffset>
+            </wp:positionV>
+            <wp:extent cx="6125210" cy="1303020"/>
             <wp:effectExtent l="0" t="0" r="0" b="0"/>
-            <wp:docPr id="10" name="Picture 19" descr="Text&#10;&#10;Description automatically generated"/>
+            <wp:wrapSquare wrapText="largest"/>
+            <wp:docPr id="10" name="Image6" descr=""/>
             <wp:cNvGraphicFramePr>
               <a:graphicFrameLocks xmlns:a="http://schemas.openxmlformats.org/drawingml/2006/main" noChangeAspect="1"/>
             </wp:cNvGraphicFramePr>
@@ -2238,7 +2221,7 @@
               <a:graphicData uri="http://schemas.openxmlformats.org/drawingml/2006/picture">
                 <pic:pic xmlns:pic="http://schemas.openxmlformats.org/drawingml/2006/picture">
                   <pic:nvPicPr>
-                    <pic:cNvPr id="10" name="Picture 19" descr="Text&#10;&#10;Description automatically generated"/>
+                    <pic:cNvPr id="10" name="Image6" descr=""/>
                     <pic:cNvPicPr>
                       <a:picLocks noChangeAspect="1" noChangeArrowheads="1"/>
                     </pic:cNvPicPr>
@@ -2252,7 +2235,7 @@
                   <pic:spPr bwMode="auto">
                     <a:xfrm>
                       <a:off x="0" y="0"/>
-                      <a:ext cx="6125210" cy="1181735"/>
+                      <a:ext cx="6125210" cy="1303020"/>
                     </a:xfrm>
                     <a:prstGeom prst="rect">
                       <a:avLst/>
@@ -2261,8 +2244,26 @@
                 </pic:pic>
               </a:graphicData>
             </a:graphic>
-          </wp:inline>
+          </wp:anchor>
         </w:drawing>
+      </w:r>
+      <w:r>
+        <w:rPr>
+          <w:b w:val="false"/>
+          <w:bCs w:val="false"/>
+          <w:i/>
+          <w:iCs/>
+          <w:sz w:val="30"/>
+        </w:rPr>
+        <w:br/>
+      </w:r>
+      <w:r>
+        <w:rPr>
+          <w:b w:val="false"/>
+          <w:bCs w:val="false"/>
+          <w:sz w:val="30"/>
+        </w:rPr>
+        <w:t>This time number of threads are same. But n is different so In the first one it calculates 2^3/2 = 4 columns per each thread. But in the second it’s 2^4/2 = 8 columns per each thread. So it’s much slower in the second.</w:t>
       </w:r>
     </w:p>
     <w:p>
@@ -2275,6 +2276,30 @@
         </w:tabs>
         <w:ind w:left="0" w:hanging="0"/>
         <w:rPr>
+          <w:b w:val="false"/>
+          <w:b w:val="false"/>
+          <w:bCs w:val="false"/>
+          <w:sz w:val="30"/>
+        </w:rPr>
+      </w:pPr>
+      <w:r>
+        <w:rPr>
+          <w:b w:val="false"/>
+          <w:bCs w:val="false"/>
+          <w:sz w:val="30"/>
+        </w:rPr>
+      </w:r>
+    </w:p>
+    <w:p>
+      <w:pPr>
+        <w:pStyle w:val="Heading1"/>
+        <w:tabs>
+          <w:tab w:val="clear" w:pos="720"/>
+          <w:tab w:val="left" w:pos="836" w:leader="none"/>
+          <w:tab w:val="left" w:pos="837" w:leader="none"/>
+        </w:tabs>
+        <w:ind w:left="0" w:hanging="0"/>
+        <w:rPr>
           <w:i/>
           <w:i/>
           <w:iCs/>
@@ -2282,12 +2307,62 @@
         </w:rPr>
       </w:pPr>
       <w:r>
+        <w:rPr>
+          <w:i/>
+          <w:iCs/>
+          <w:sz w:val="30"/>
+        </w:rPr>
+        <w:t>VALGRIND MEMORY RESULTS</w:t>
+      </w:r>
+    </w:p>
+    <w:p>
+      <w:pPr>
+        <w:pStyle w:val="Heading1"/>
+        <w:tabs>
+          <w:tab w:val="clear" w:pos="720"/>
+          <w:tab w:val="left" w:pos="836" w:leader="none"/>
+          <w:tab w:val="left" w:pos="837" w:leader="none"/>
+        </w:tabs>
+        <w:rPr>
+          <w:i/>
+          <w:i/>
+          <w:iCs/>
+          <w:sz w:val="30"/>
+        </w:rPr>
+      </w:pPr>
+      <w:r>
+        <w:rPr>
+          <w:b w:val="false"/>
+          <w:bCs w:val="false"/>
+          <w:sz w:val="28"/>
+          <w:szCs w:val="28"/>
+        </w:rPr>
+        <w:t xml:space="preserve">The output from valgrind about heap and leaks is like below: </w:t>
+      </w:r>
+    </w:p>
+    <w:p>
+      <w:pPr>
+        <w:pStyle w:val="Heading1"/>
+        <w:tabs>
+          <w:tab w:val="clear" w:pos="720"/>
+          <w:tab w:val="left" w:pos="836" w:leader="none"/>
+          <w:tab w:val="left" w:pos="837" w:leader="none"/>
+        </w:tabs>
+        <w:rPr>
+          <w:b w:val="false"/>
+          <w:b w:val="false"/>
+          <w:bCs w:val="false"/>
+          <w:sz w:val="28"/>
+          <w:szCs w:val="28"/>
+        </w:rPr>
+      </w:pPr>
+      <w:r>
         <w:rPr/>
         <w:drawing>
           <wp:inline distT="0" distB="0" distL="0" distR="0">
-            <wp:extent cx="6125210" cy="1350645"/>
+            <wp:extent cx="6125210" cy="1845945"/>
             <wp:effectExtent l="0" t="0" r="0" b="0"/>
-            <wp:docPr id="11" name="Picture 20" descr="Text&#10;&#10;Description automatically generated with medium confidence"/>
+            <wp:docPr id="11" name="Picture 13" descr="Text&#10;&#10;Description automatically generated"/>
             <wp:cNvGraphicFramePr>
               <a:graphicFrameLocks xmlns:a="http://schemas.openxmlformats.org/drawingml/2006/main" noChangeAspect="1"/>
             </wp:cNvGraphicFramePr>
@@ -2295,169 +2370,13 @@
               <a:graphicData uri="http://schemas.openxmlformats.org/drawingml/2006/picture">
                 <pic:pic xmlns:pic="http://schemas.openxmlformats.org/drawingml/2006/picture">
                   <pic:nvPicPr>
-                    <pic:cNvPr id="11" name="Picture 20" descr="Text&#10;&#10;Description automatically generated with medium confidence"/>
+                    <pic:cNvPr id="11" name="Picture 13" descr="Text&#10;&#10;Description automatically generated"/>
                     <pic:cNvPicPr>
                       <a:picLocks noChangeAspect="1" noChangeArrowheads="1"/>
                     </pic:cNvPicPr>
                   </pic:nvPicPr>
                   <pic:blipFill>
                     <a:blip r:embed="rId12"/>
-                    <a:stretch>
-                      <a:fillRect/>
-                    </a:stretch>
-                  </pic:blipFill>
-                  <pic:spPr bwMode="auto">
-                    <a:xfrm>
-                      <a:off x="0" y="0"/>
-                      <a:ext cx="6125210" cy="1350645"/>
-                    </a:xfrm>
-                    <a:prstGeom prst="rect">
-                      <a:avLst/>
-                    </a:prstGeom>
-                  </pic:spPr>
-                </pic:pic>
-              </a:graphicData>
-            </a:graphic>
-          </wp:inline>
-        </w:drawing>
-      </w:r>
-    </w:p>
-    <w:p>
-      <w:pPr>
-        <w:pStyle w:val="Heading1"/>
-        <w:tabs>
-          <w:tab w:val="clear" w:pos="720"/>
-          <w:tab w:val="left" w:pos="836" w:leader="none"/>
-          <w:tab w:val="left" w:pos="837" w:leader="none"/>
-        </w:tabs>
-        <w:ind w:left="0" w:hanging="0"/>
-        <w:rPr>
-          <w:b w:val="false"/>
-          <w:b w:val="false"/>
-          <w:bCs w:val="false"/>
-          <w:sz w:val="30"/>
-        </w:rPr>
-      </w:pPr>
-      <w:r>
-        <w:rPr>
-          <w:b w:val="false"/>
-          <w:bCs w:val="false"/>
-          <w:sz w:val="30"/>
-        </w:rPr>
-        <w:t>This time number of threads are same. But n is different so In the first one it calculates 2^3/2 = 4 columns per each thread. But in the second it’s 2^4/2 = 8 columns per each thread. So it’s much slower in the second.</w:t>
-      </w:r>
-    </w:p>
-    <w:p>
-      <w:pPr>
-        <w:pStyle w:val="Heading1"/>
-        <w:tabs>
-          <w:tab w:val="clear" w:pos="720"/>
-          <w:tab w:val="left" w:pos="836" w:leader="none"/>
-          <w:tab w:val="left" w:pos="837" w:leader="none"/>
-        </w:tabs>
-        <w:ind w:left="0" w:hanging="0"/>
-        <w:rPr>
-          <w:b w:val="false"/>
-          <w:b w:val="false"/>
-          <w:bCs w:val="false"/>
-          <w:sz w:val="30"/>
-        </w:rPr>
-      </w:pPr>
-      <w:r>
-        <w:rPr>
-          <w:b w:val="false"/>
-          <w:bCs w:val="false"/>
-          <w:sz w:val="30"/>
-        </w:rPr>
-      </w:r>
-    </w:p>
-    <w:p>
-      <w:pPr>
-        <w:pStyle w:val="Heading1"/>
-        <w:tabs>
-          <w:tab w:val="clear" w:pos="720"/>
-          <w:tab w:val="left" w:pos="836" w:leader="none"/>
-          <w:tab w:val="left" w:pos="837" w:leader="none"/>
-        </w:tabs>
-        <w:ind w:left="0" w:hanging="0"/>
-        <w:rPr>
-          <w:i/>
-          <w:i/>
-          <w:iCs/>
-          <w:sz w:val="30"/>
-        </w:rPr>
-      </w:pPr>
-      <w:r>
-        <w:rPr>
-          <w:i/>
-          <w:iCs/>
-          <w:sz w:val="30"/>
-        </w:rPr>
-        <w:t>VALGRIND MEMORY RESULTS</w:t>
-      </w:r>
-    </w:p>
-    <w:p>
-      <w:pPr>
-        <w:pStyle w:val="Heading1"/>
-        <w:tabs>
-          <w:tab w:val="clear" w:pos="720"/>
-          <w:tab w:val="left" w:pos="836" w:leader="none"/>
-          <w:tab w:val="left" w:pos="837" w:leader="none"/>
-        </w:tabs>
-        <w:rPr>
-          <w:i/>
-          <w:i/>
-          <w:iCs/>
-          <w:sz w:val="30"/>
-        </w:rPr>
-      </w:pPr>
-      <w:r>
-        <w:rPr>
-          <w:b w:val="false"/>
-          <w:bCs w:val="false"/>
-          <w:sz w:val="28"/>
-          <w:szCs w:val="28"/>
-        </w:rPr>
-        <w:t xml:space="preserve">The output from valgrind about heap and leaks is like below: </w:t>
-      </w:r>
-    </w:p>
-    <w:p>
-      <w:pPr>
-        <w:pStyle w:val="Heading1"/>
-        <w:tabs>
-          <w:tab w:val="clear" w:pos="720"/>
-          <w:tab w:val="left" w:pos="836" w:leader="none"/>
-          <w:tab w:val="left" w:pos="837" w:leader="none"/>
-        </w:tabs>
-        <w:rPr>
-          <w:b w:val="false"/>
-          <w:b w:val="false"/>
-          <w:bCs w:val="false"/>
-          <w:sz w:val="28"/>
-          <w:szCs w:val="28"/>
-        </w:rPr>
-      </w:pPr>
-      <w:r>
-        <w:rPr/>
-        <w:drawing>
-          <wp:inline distT="0" distB="0" distL="0" distR="0">
-            <wp:extent cx="6125210" cy="1845945"/>
-            <wp:effectExtent l="0" t="0" r="0" b="0"/>
-            <wp:docPr id="12" name="Picture 13" descr="Text&#10;&#10;Description automatically generated"/>
-            <wp:cNvGraphicFramePr>
-              <a:graphicFrameLocks xmlns:a="http://schemas.openxmlformats.org/drawingml/2006/main" noChangeAspect="1"/>
-            </wp:cNvGraphicFramePr>
-            <a:graphic xmlns:a="http://schemas.openxmlformats.org/drawingml/2006/main">
-              <a:graphicData uri="http://schemas.openxmlformats.org/drawingml/2006/picture">
-                <pic:pic xmlns:pic="http://schemas.openxmlformats.org/drawingml/2006/picture">
-                  <pic:nvPicPr>
-                    <pic:cNvPr id="12" name="Picture 13" descr="Text&#10;&#10;Description automatically generated"/>
-                    <pic:cNvPicPr>
-                      <a:picLocks noChangeAspect="1" noChangeArrowheads="1"/>
-                    </pic:cNvPicPr>
-                  </pic:nvPicPr>
-                  <pic:blipFill>
-                    <a:blip r:embed="rId13"/>
                     <a:stretch>
                       <a:fillRect/>
                     </a:stretch>
@@ -2512,7 +2431,7 @@
           <wp:inline distT="0" distB="0" distL="0" distR="0">
             <wp:extent cx="6125210" cy="365125"/>
             <wp:effectExtent l="0" t="0" r="0" b="0"/>
-            <wp:docPr id="13" name="Picture 14" descr=""/>
+            <wp:docPr id="12" name="Picture 14" descr=""/>
             <wp:cNvGraphicFramePr>
               <a:graphicFrameLocks xmlns:a="http://schemas.openxmlformats.org/drawingml/2006/main" noChangeAspect="1"/>
             </wp:cNvGraphicFramePr>
@@ -2520,13 +2439,13 @@
               <a:graphicData uri="http://schemas.openxmlformats.org/drawingml/2006/picture">
                 <pic:pic xmlns:pic="http://schemas.openxmlformats.org/drawingml/2006/picture">
                   <pic:nvPicPr>
-                    <pic:cNvPr id="13" name="Picture 14" descr=""/>
+                    <pic:cNvPr id="12" name="Picture 14" descr=""/>
                     <pic:cNvPicPr>
                       <a:picLocks noChangeAspect="1" noChangeArrowheads="1"/>
                     </pic:cNvPicPr>
                   </pic:nvPicPr>
                   <pic:blipFill>
-                    <a:blip r:embed="rId14"/>
+                    <a:blip r:embed="rId13"/>
                     <a:stretch>
                       <a:fillRect/>
                     </a:stretch>

</xml_diff>